<commit_message>
doctor urpn, patient add record to blockchain feat started
</commit_message>
<xml_diff>
--- a/prescription_template.docx
+++ b/prescription_template.docx
@@ -459,8 +459,6 @@
           <w:lang w:val="en-IN" w:eastAsia="en-IN"/>
         </w:rPr>
       </w:pPr>
-      <w:bookmarkStart w:id="0" w:name="_GoBack"/>
-      <w:bookmarkEnd w:id="0"/>
       <w:r>
         <w:rPr>
           <w:noProof/>
@@ -4371,6 +4369,46 @@
                               </w:rPr>
                               <w:t>}</w:t>
                             </w:r>
+                            <w:r>
+                              <w:rPr>
+                                <w:rFonts w:asciiTheme="majorHAnsi" w:hAnsiTheme="majorHAnsi" w:cstheme="majorHAnsi"/>
+                                <w:color w:val="01A6E6"/>
+                                <w:sz w:val="30"/>
+                                <w:szCs w:val="30"/>
+                              </w:rPr>
+                              <w:t xml:space="preserve">                           UPRN: </w:t>
+                            </w:r>
+                            <w:bookmarkStart w:id="0" w:name="_GoBack"/>
+                            <w:bookmarkEnd w:id="0"/>
+                            <w:r>
+                              <w:rPr>
+                                <w:rFonts w:asciiTheme="majorHAnsi" w:hAnsiTheme="majorHAnsi" w:cstheme="majorHAnsi"/>
+                                <w:color w:val="01A6E6"/>
+                                <w:sz w:val="30"/>
+                                <w:szCs w:val="30"/>
+                              </w:rPr>
+                              <w:t>{</w:t>
+                            </w:r>
+                            <w:proofErr w:type="spellStart"/>
+                            <w:r>
+                              <w:rPr>
+                                <w:rFonts w:asciiTheme="majorHAnsi" w:hAnsiTheme="majorHAnsi" w:cstheme="majorHAnsi"/>
+                                <w:color w:val="01A6E6"/>
+                                <w:sz w:val="30"/>
+                                <w:szCs w:val="30"/>
+                              </w:rPr>
+                              <w:t>dr_uprn</w:t>
+                            </w:r>
+                            <w:proofErr w:type="spellEnd"/>
+                            <w:r>
+                              <w:rPr>
+                                <w:rFonts w:asciiTheme="majorHAnsi" w:hAnsiTheme="majorHAnsi" w:cstheme="majorHAnsi"/>
+                                <w:color w:val="01A6E6"/>
+                                <w:sz w:val="30"/>
+                                <w:szCs w:val="30"/>
+                              </w:rPr>
+                              <w:t>}</w:t>
+                            </w:r>
                           </w:p>
                           <w:p>
                             <w:pPr>
@@ -4460,7 +4498,11 @@
           </mc:Choice>
           <mc:Fallback>
             <w:pict>
-              <v:shape w14:anchorId="3DA24CFC" id="Text Box 12" o:spid="_x0000_s1047" type="#_x0000_t202" style="position:absolute;margin-left:67.8pt;margin-top:124.2pt;width:317.4pt;height:109.2pt;z-index:251668480;visibility:visible;mso-wrap-style:square;mso-width-percent:0;mso-height-percent:0;mso-wrap-distance-left:9pt;mso-wrap-distance-top:0;mso-wrap-distance-right:9pt;mso-wrap-distance-bottom:0;mso-position-horizontal:absolute;mso-position-horizontal-relative:text;mso-position-vertical:absolute;mso-position-vertical-relative:text;mso-width-percent:0;mso-height-percent:0;mso-width-relative:margin;mso-height-relative:margin;v-text-anchor:top" o:gfxdata="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" filled="f" stroked="f" strokeweight=".5pt">
+              <v:shapetype w14:anchorId="3DA24CFC" id="_x0000_t202" coordsize="21600,21600" o:spt="202" path="m,l,21600r21600,l21600,xe">
+                <v:stroke joinstyle="miter"/>
+                <v:path gradientshapeok="t" o:connecttype="rect"/>
+              </v:shapetype>
+              <v:shape id="Text Box 12" o:spid="_x0000_s1047" type="#_x0000_t202" style="position:absolute;margin-left:67.8pt;margin-top:124.2pt;width:317.4pt;height:109.2pt;z-index:251668480;visibility:visible;mso-wrap-style:square;mso-width-percent:0;mso-height-percent:0;mso-wrap-distance-left:9pt;mso-wrap-distance-top:0;mso-wrap-distance-right:9pt;mso-wrap-distance-bottom:0;mso-position-horizontal:absolute;mso-position-horizontal-relative:text;mso-position-vertical:absolute;mso-position-vertical-relative:text;mso-width-percent:0;mso-height-percent:0;mso-width-relative:margin;mso-height-relative:margin;v-text-anchor:top" o:gfxdata="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" filled="f" stroked="f" strokeweight=".5pt">
                 <v:textbox inset="0,0,0,0">
                   <w:txbxContent>
                     <w:p>
@@ -4647,6 +4689,46 @@
                           <w:szCs w:val="30"/>
                         </w:rPr>
                         <w:t>speciality</w:t>
+                      </w:r>
+                      <w:proofErr w:type="spellEnd"/>
+                      <w:r>
+                        <w:rPr>
+                          <w:rFonts w:asciiTheme="majorHAnsi" w:hAnsiTheme="majorHAnsi" w:cstheme="majorHAnsi"/>
+                          <w:color w:val="01A6E6"/>
+                          <w:sz w:val="30"/>
+                          <w:szCs w:val="30"/>
+                        </w:rPr>
+                        <w:t>}</w:t>
+                      </w:r>
+                      <w:r>
+                        <w:rPr>
+                          <w:rFonts w:asciiTheme="majorHAnsi" w:hAnsiTheme="majorHAnsi" w:cstheme="majorHAnsi"/>
+                          <w:color w:val="01A6E6"/>
+                          <w:sz w:val="30"/>
+                          <w:szCs w:val="30"/>
+                        </w:rPr>
+                        <w:t xml:space="preserve">                           UPRN: </w:t>
+                      </w:r>
+                      <w:bookmarkStart w:id="1" w:name="_GoBack"/>
+                      <w:bookmarkEnd w:id="1"/>
+                      <w:r>
+                        <w:rPr>
+                          <w:rFonts w:asciiTheme="majorHAnsi" w:hAnsiTheme="majorHAnsi" w:cstheme="majorHAnsi"/>
+                          <w:color w:val="01A6E6"/>
+                          <w:sz w:val="30"/>
+                          <w:szCs w:val="30"/>
+                        </w:rPr>
+                        <w:t>{</w:t>
+                      </w:r>
+                      <w:proofErr w:type="spellStart"/>
+                      <w:r>
+                        <w:rPr>
+                          <w:rFonts w:asciiTheme="majorHAnsi" w:hAnsiTheme="majorHAnsi" w:cstheme="majorHAnsi"/>
+                          <w:color w:val="01A6E6"/>
+                          <w:sz w:val="30"/>
+                          <w:szCs w:val="30"/>
+                        </w:rPr>
+                        <w:t>dr_uprn</w:t>
                       </w:r>
                       <w:proofErr w:type="spellEnd"/>
                       <w:r>

</xml_diff>